<commit_message>
Se agrego contenido a al INFORME TECNICO DE RESIDENCIAS BMTF V1.1.docx Se agrego el resumen ejecutivo
</commit_message>
<xml_diff>
--- a/12._Formato_Calificacion_final.docx
+++ b/12._Formato_Calificacion_final.docx
@@ -426,9 +426,6 @@
               <w:spacing w:before="158" w:line="360" w:lineRule="auto"/>
               <w:ind w:right="343"/>
             </w:pPr>
-            <w:r>
-              <w:t>90</w:t>
-            </w:r>
           </w:p>
         </w:tc>
         <w:tc>
@@ -513,9 +510,6 @@
               <w:spacing w:before="158" w:line="360" w:lineRule="auto"/>
               <w:ind w:right="343"/>
             </w:pPr>
-            <w:r>
-              <w:t>90</w:t>
-            </w:r>
           </w:p>
         </w:tc>
         <w:tc>
@@ -541,6 +535,12 @@
                 <w:b/>
               </w:rPr>
               <w:t>1</w:t>
+            </w:r>
+            <w:r>
+              <w:rPr>
+                <w:b/>
+              </w:rPr>
+              <w:t>0%</w:t>
             </w:r>
           </w:p>
         </w:tc>
@@ -605,9 +605,6 @@
               <w:spacing w:before="158" w:line="360" w:lineRule="auto"/>
               <w:ind w:right="343"/>
             </w:pPr>
-            <w:r>
-              <w:t>100</w:t>
-            </w:r>
           </w:p>
         </w:tc>
         <w:tc>
@@ -707,8 +704,6 @@
               <w:spacing w:before="158" w:line="360" w:lineRule="auto"/>
               <w:ind w:right="343"/>
             </w:pPr>
-            <w:bookmarkStart w:id="0" w:name="_GoBack"/>
-            <w:bookmarkEnd w:id="0"/>
           </w:p>
         </w:tc>
       </w:tr>
@@ -868,12 +863,8 @@
                 <w:color w:val="32302E" w:themeColor="background1" w:themeShade="D9"/>
               </w:rPr>
             </w:pPr>
-            <w:r>
-              <w:rPr>
-                <w:color w:val="32302E" w:themeColor="background1" w:themeShade="D9"/>
-              </w:rPr>
-              <w:t>Firma del asesor interno</w:t>
-            </w:r>
+            <w:bookmarkStart w:id="0" w:name="_GoBack"/>
+            <w:bookmarkEnd w:id="0"/>
           </w:p>
         </w:tc>
         <w:tc>
@@ -938,12 +929,6 @@
                 <w:color w:val="32302E" w:themeColor="background1" w:themeShade="D9"/>
               </w:rPr>
             </w:pPr>
-            <w:r>
-              <w:rPr>
-                <w:color w:val="32302E" w:themeColor="background1" w:themeShade="D9"/>
-              </w:rPr>
-              <w:t>Firma del coordinador de carrera</w:t>
-            </w:r>
           </w:p>
         </w:tc>
       </w:tr>
@@ -979,7 +964,7 @@
               <w:rPr>
                 <w:color w:val="32302E" w:themeColor="background1" w:themeShade="D9"/>
               </w:rPr>
-              <w:t>Nombre del asesor interno</w:t>
+              <w:t>MTW. Efrén Vega Chávez</w:t>
             </w:r>
           </w:p>
         </w:tc>
@@ -1035,7 +1020,7 @@
               <w:rPr>
                 <w:color w:val="32302E" w:themeColor="background1" w:themeShade="D9"/>
               </w:rPr>
-              <w:t>Nombre del coordinador de carrera</w:t>
+              <w:t>Ing. Miguel Cruz Pineda</w:t>
             </w:r>
           </w:p>
         </w:tc>
@@ -1114,6 +1099,9 @@
             </w:pPr>
             <w:r>
               <w:t>Coordinador de la carrera</w:t>
+            </w:r>
+            <w:r>
+              <w:t xml:space="preserve"> de Ing. En Sistemas computacionales</w:t>
             </w:r>
           </w:p>
         </w:tc>
@@ -6075,6 +6063,10 @@
 </file>
 
 <file path=customXml/item1.xml><?xml version="1.0" encoding="utf-8"?>
+<LongProperties xmlns="http://schemas.microsoft.com/office/2006/metadata/longProperties"/>
+</file>
+
+<file path=customXml/item2.xml><?xml version="1.0" encoding="utf-8"?>
 <?mso-contentType ?>
 <FormTemplates xmlns="http://schemas.microsoft.com/sharepoint/v3/contenttype/forms">
   <Display>DocumentLibraryForm</Display>
@@ -6083,17 +6075,7 @@
 </FormTemplates>
 </file>
 
-<file path=customXml/item2.xml><?xml version="1.0" encoding="utf-8"?>
-<LongProperties xmlns="http://schemas.microsoft.com/office/2006/metadata/longProperties"/>
-</file>
-
 <file path=customXml/item3.xml><?xml version="1.0" encoding="utf-8"?>
-<p:properties xmlns:p="http://schemas.microsoft.com/office/2006/metadata/properties" xmlns:xsi="http://www.w3.org/2001/XMLSchema-instance">
-  <documentManagement/>
-</p:properties>
-</file>
-
-<file path=customXml/item4.xml><?xml version="1.0" encoding="utf-8"?>
 <ct:contentTypeSchema xmlns:ct="http://schemas.microsoft.com/office/2006/metadata/contentType" xmlns:ma="http://schemas.microsoft.com/office/2006/metadata/properties/metaAttributes" ct:_="" ma:_="" ma:contentTypeName="Documento" ma:contentTypeID="0x0101005E4E9A2837A85F4597BABF7D5BC02420" ma:contentTypeVersion="1" ma:contentTypeDescription="Crear nuevo documento." ma:contentTypeScope="" ma:versionID="c8614926a1b61b27badf2ca2a42033cd">
   <xsd:schema xmlns:xsd="http://www.w3.org/2001/XMLSchema" xmlns:xs="http://www.w3.org/2001/XMLSchema" xmlns:p="http://schemas.microsoft.com/office/2006/metadata/properties" xmlns:ns3="9353d086-4d05-474f-ba9f-167bf7d93655" targetNamespace="http://schemas.microsoft.com/office/2006/metadata/properties" ma:root="true" ma:fieldsID="fa44a90df35aed05c4bcbbce53f96f2e" ns3:_="">
     <xsd:import namespace="9353d086-4d05-474f-ba9f-167bf7d93655"/>
@@ -6233,7 +6215,21 @@
 </ct:contentTypeSchema>
 </file>
 
+<file path=customXml/item4.xml><?xml version="1.0" encoding="utf-8"?>
+<p:properties xmlns:p="http://schemas.microsoft.com/office/2006/metadata/properties" xmlns:xsi="http://www.w3.org/2001/XMLSchema-instance">
+  <documentManagement/>
+</p:properties>
+</file>
+
 <file path=customXml/itemProps1.xml><?xml version="1.0" encoding="utf-8"?>
+<ds:datastoreItem xmlns:ds="http://schemas.openxmlformats.org/officeDocument/2006/customXml" ds:itemID="{E731007D-B918-4DC4-AB07-22D8B8DAB096}">
+  <ds:schemaRefs>
+    <ds:schemaRef ds:uri="http://schemas.microsoft.com/office/2006/metadata/longProperties"/>
+  </ds:schemaRefs>
+</ds:datastoreItem>
+</file>
+
+<file path=customXml/itemProps2.xml><?xml version="1.0" encoding="utf-8"?>
 <ds:datastoreItem xmlns:ds="http://schemas.openxmlformats.org/officeDocument/2006/customXml" ds:itemID="{6E807F03-9404-4D82-AD2B-25C977A855DD}">
   <ds:schemaRefs>
     <ds:schemaRef ds:uri="http://schemas.microsoft.com/sharepoint/v3/contenttype/forms"/>
@@ -6241,23 +6237,7 @@
 </ds:datastoreItem>
 </file>
 
-<file path=customXml/itemProps2.xml><?xml version="1.0" encoding="utf-8"?>
-<ds:datastoreItem xmlns:ds="http://schemas.openxmlformats.org/officeDocument/2006/customXml" ds:itemID="{E731007D-B918-4DC4-AB07-22D8B8DAB096}">
-  <ds:schemaRefs>
-    <ds:schemaRef ds:uri="http://schemas.microsoft.com/office/2006/metadata/longProperties"/>
-  </ds:schemaRefs>
-</ds:datastoreItem>
-</file>
-
 <file path=customXml/itemProps3.xml><?xml version="1.0" encoding="utf-8"?>
-<ds:datastoreItem xmlns:ds="http://schemas.openxmlformats.org/officeDocument/2006/customXml" ds:itemID="{4B1524E6-376E-4C08-BB1D-6324C3CA0FBE}">
-  <ds:schemaRefs>
-    <ds:schemaRef ds:uri="http://schemas.microsoft.com/office/2006/metadata/properties"/>
-  </ds:schemaRefs>
-</ds:datastoreItem>
-</file>
-
-<file path=customXml/itemProps4.xml><?xml version="1.0" encoding="utf-8"?>
 <ds:datastoreItem xmlns:ds="http://schemas.openxmlformats.org/officeDocument/2006/customXml" ds:itemID="{BB0FBCE3-1577-4653-A4BB-A7BD68C549CF}">
   <ds:schemaRefs>
     <ds:schemaRef ds:uri="http://schemas.microsoft.com/office/2006/metadata/contentType"/>
@@ -6273,4 +6253,12 @@
     <ds:schemaRef ds:uri="http://schemas.microsoft.com/internal/obd"/>
   </ds:schemaRefs>
 </ds:datastoreItem>
+</file>
+
+<file path=customXml/itemProps4.xml><?xml version="1.0" encoding="utf-8"?>
+<ds:datastoreItem xmlns:ds="http://schemas.openxmlformats.org/officeDocument/2006/customXml" ds:itemID="{4B1524E6-376E-4C08-BB1D-6324C3CA0FBE}">
+  <ds:schemaRefs>
+    <ds:schemaRef ds:uri="http://schemas.microsoft.com/office/2006/metadata/properties"/>
+  </ds:schemaRefs>
+</ds:datastoreItem>
 </file>
</xml_diff>